<commit_message>
concluye lista de categorias de preescolar
</commit_message>
<xml_diff>
--- a/documentacion/3-reunion 12-11-19 Luis(REVISADO)/Preescolar.docx
+++ b/documentacion/3-reunion 12-11-19 Luis(REVISADO)/Preescolar.docx
@@ -1,6 +1,6 @@
 
 <file path=word/document.xml><?xml version="1.0" encoding="utf-8"?>
-<w:document xmlns:wpc="http://schemas.microsoft.com/office/word/2010/wordprocessingCanvas" xmlns:mc="http://schemas.openxmlformats.org/markup-compatibility/2006" xmlns:o="urn:schemas-microsoft-com:office:office" xmlns:r="http://schemas.openxmlformats.org/officeDocument/2006/relationships" xmlns:m="http://schemas.openxmlformats.org/officeDocument/2006/math" xmlns:v="urn:schemas-microsoft-com:vml" xmlns:wp14="http://schemas.microsoft.com/office/word/2010/wordprocessingDrawing" xmlns:wp="http://schemas.openxmlformats.org/drawingml/2006/wordprocessingDrawing" xmlns:w10="urn:schemas-microsoft-com:office:word" xmlns:w="http://schemas.openxmlformats.org/wordprocessingml/2006/main" xmlns:w14="http://schemas.microsoft.com/office/word/2010/wordml" xmlns:w15="http://schemas.microsoft.com/office/word/2012/wordml" xmlns:wpg="http://schemas.microsoft.com/office/word/2010/wordprocessingGroup" xmlns:wpi="http://schemas.microsoft.com/office/word/2010/wordprocessingInk" xmlns:wne="http://schemas.microsoft.com/office/word/2006/wordml" xmlns:wps="http://schemas.microsoft.com/office/word/2010/wordprocessingShape" mc:Ignorable="w14 w15 wp14">
+<w:document xmlns:wpc="http://schemas.microsoft.com/office/word/2010/wordprocessingCanvas" xmlns:cx="http://schemas.microsoft.com/office/drawing/2014/chartex" xmlns:mc="http://schemas.openxmlformats.org/markup-compatibility/2006" xmlns:o="urn:schemas-microsoft-com:office:office" xmlns:r="http://schemas.openxmlformats.org/officeDocument/2006/relationships" xmlns:m="http://schemas.openxmlformats.org/officeDocument/2006/math" xmlns:v="urn:schemas-microsoft-com:vml" xmlns:wp14="http://schemas.microsoft.com/office/word/2010/wordprocessingDrawing" xmlns:wp="http://schemas.openxmlformats.org/drawingml/2006/wordprocessingDrawing" xmlns:w10="urn:schemas-microsoft-com:office:word" xmlns:w="http://schemas.openxmlformats.org/wordprocessingml/2006/main" xmlns:w14="http://schemas.microsoft.com/office/word/2010/wordml" xmlns:w15="http://schemas.microsoft.com/office/word/2012/wordml" xmlns:w16se="http://schemas.microsoft.com/office/word/2015/wordml/symex" xmlns:wpg="http://schemas.microsoft.com/office/word/2010/wordprocessingGroup" xmlns:wpi="http://schemas.microsoft.com/office/word/2010/wordprocessingInk" xmlns:wne="http://schemas.microsoft.com/office/word/2006/wordml" xmlns:wps="http://schemas.microsoft.com/office/word/2010/wordprocessingShape" mc:Ignorable="w14 w15 w16se wp14">
   <w:body>
     <w:p>
       <w:pPr>
@@ -5724,16 +5724,7 @@
                 <w:strike/>
                 <w:u w:val="single"/>
               </w:rPr>
-              <w:t>Iden</w:t>
-            </w:r>
-            <w:bookmarkStart w:id="0" w:name="_GoBack"/>
-            <w:bookmarkEnd w:id="0"/>
-            <w:r>
-              <w:rPr>
-                <w:strike/>
-                <w:u w:val="single"/>
-              </w:rPr>
-              <w:t>tificación</w:t>
+              <w:t>Identificación</w:t>
             </w:r>
           </w:p>
         </w:tc>
@@ -5929,8 +5920,16 @@
               <w:tabs>
                 <w:tab w:val="left" w:pos="1140"/>
               </w:tabs>
-            </w:pPr>
-            <w:r>
+              <w:rPr>
+                <w:strike/>
+                <w:u w:val="single"/>
+              </w:rPr>
+            </w:pPr>
+            <w:r>
+              <w:rPr>
+                <w:strike/>
+                <w:u w:val="single"/>
+              </w:rPr>
               <w:t>Conservación de la cantidad</w:t>
             </w:r>
           </w:p>
@@ -5945,8 +5944,16 @@
                 <w:tab w:val="left" w:pos="1140"/>
               </w:tabs>
               <w:jc w:val="center"/>
-            </w:pPr>
-            <w:r>
+              <w:rPr>
+                <w:strike/>
+                <w:u w:val="single"/>
+              </w:rPr>
+            </w:pPr>
+            <w:r>
+              <w:rPr>
+                <w:strike/>
+                <w:u w:val="single"/>
+              </w:rPr>
               <w:t>I</w:t>
             </w:r>
           </w:p>
@@ -5960,8 +5967,16 @@
               <w:tabs>
                 <w:tab w:val="left" w:pos="1140"/>
               </w:tabs>
-            </w:pPr>
-            <w:r>
+              <w:rPr>
+                <w:strike/>
+                <w:u w:val="single"/>
+              </w:rPr>
+            </w:pPr>
+            <w:r>
+              <w:rPr>
+                <w:strike/>
+                <w:u w:val="single"/>
+              </w:rPr>
               <w:t>Reconocimiento</w:t>
             </w:r>
           </w:p>
@@ -5994,6 +6009,10 @@
               <w:tabs>
                 <w:tab w:val="left" w:pos="1140"/>
               </w:tabs>
+              <w:rPr>
+                <w:strike/>
+                <w:u w:val="single"/>
+              </w:rPr>
             </w:pPr>
           </w:p>
         </w:tc>
@@ -6007,8 +6026,16 @@
                 <w:tab w:val="left" w:pos="1140"/>
               </w:tabs>
               <w:jc w:val="center"/>
-            </w:pPr>
-            <w:r>
+              <w:rPr>
+                <w:strike/>
+                <w:u w:val="single"/>
+              </w:rPr>
+            </w:pPr>
+            <w:r>
+              <w:rPr>
+                <w:strike/>
+                <w:u w:val="single"/>
+              </w:rPr>
               <w:t>II</w:t>
             </w:r>
           </w:p>
@@ -6022,8 +6049,16 @@
               <w:tabs>
                 <w:tab w:val="left" w:pos="1140"/>
               </w:tabs>
-            </w:pPr>
-            <w:r>
+              <w:rPr>
+                <w:strike/>
+                <w:u w:val="single"/>
+              </w:rPr>
+            </w:pPr>
+            <w:r>
+              <w:rPr>
+                <w:strike/>
+                <w:u w:val="single"/>
+              </w:rPr>
               <w:t>Construcción</w:t>
             </w:r>
           </w:p>
@@ -6056,6 +6091,10 @@
               <w:tabs>
                 <w:tab w:val="left" w:pos="1140"/>
               </w:tabs>
+              <w:rPr>
+                <w:strike/>
+                <w:u w:val="single"/>
+              </w:rPr>
             </w:pPr>
           </w:p>
         </w:tc>
@@ -6069,8 +6108,16 @@
                 <w:tab w:val="left" w:pos="1140"/>
               </w:tabs>
               <w:jc w:val="center"/>
-            </w:pPr>
-            <w:r>
+              <w:rPr>
+                <w:strike/>
+                <w:u w:val="single"/>
+              </w:rPr>
+            </w:pPr>
+            <w:r>
+              <w:rPr>
+                <w:strike/>
+                <w:u w:val="single"/>
+              </w:rPr>
               <w:t>III</w:t>
             </w:r>
           </w:p>
@@ -6084,8 +6131,16 @@
               <w:tabs>
                 <w:tab w:val="left" w:pos="1140"/>
               </w:tabs>
-            </w:pPr>
-            <w:r>
+              <w:rPr>
+                <w:strike/>
+                <w:u w:val="single"/>
+              </w:rPr>
+            </w:pPr>
+            <w:r>
+              <w:rPr>
+                <w:strike/>
+                <w:u w:val="single"/>
+              </w:rPr>
               <w:t xml:space="preserve">Adquisición </w:t>
             </w:r>
           </w:p>
@@ -6118,8 +6173,16 @@
               <w:tabs>
                 <w:tab w:val="left" w:pos="1140"/>
               </w:tabs>
-            </w:pPr>
-            <w:r>
+              <w:rPr>
+                <w:strike/>
+                <w:u w:val="single"/>
+              </w:rPr>
+            </w:pPr>
+            <w:r>
+              <w:rPr>
+                <w:strike/>
+                <w:u w:val="single"/>
+              </w:rPr>
               <w:t>Correspondencia término a término</w:t>
             </w:r>
           </w:p>
@@ -6307,8 +6370,16 @@
               <w:tabs>
                 <w:tab w:val="left" w:pos="1140"/>
               </w:tabs>
-            </w:pPr>
-            <w:r>
+              <w:rPr>
+                <w:strike/>
+                <w:u w:val="single"/>
+              </w:rPr>
+            </w:pPr>
+            <w:r>
+              <w:rPr>
+                <w:strike/>
+                <w:u w:val="single"/>
+              </w:rPr>
               <w:t xml:space="preserve">Seriación </w:t>
             </w:r>
           </w:p>
@@ -6323,8 +6394,16 @@
                 <w:tab w:val="left" w:pos="1140"/>
               </w:tabs>
               <w:jc w:val="center"/>
-            </w:pPr>
-            <w:r>
+              <w:rPr>
+                <w:strike/>
+                <w:u w:val="single"/>
+              </w:rPr>
+            </w:pPr>
+            <w:r>
+              <w:rPr>
+                <w:strike/>
+                <w:u w:val="single"/>
+              </w:rPr>
               <w:t>I</w:t>
             </w:r>
           </w:p>
@@ -6338,8 +6417,16 @@
               <w:tabs>
                 <w:tab w:val="left" w:pos="1140"/>
               </w:tabs>
-            </w:pPr>
-            <w:r>
+              <w:rPr>
+                <w:strike/>
+                <w:u w:val="single"/>
+              </w:rPr>
+            </w:pPr>
+            <w:r>
+              <w:rPr>
+                <w:strike/>
+                <w:u w:val="single"/>
+              </w:rPr>
               <w:t>Identificación</w:t>
             </w:r>
           </w:p>
@@ -6372,6 +6459,10 @@
               <w:tabs>
                 <w:tab w:val="left" w:pos="1140"/>
               </w:tabs>
+              <w:rPr>
+                <w:strike/>
+                <w:u w:val="single"/>
+              </w:rPr>
             </w:pPr>
           </w:p>
         </w:tc>
@@ -6385,8 +6476,16 @@
                 <w:tab w:val="left" w:pos="1140"/>
               </w:tabs>
               <w:jc w:val="center"/>
-            </w:pPr>
-            <w:r>
+              <w:rPr>
+                <w:strike/>
+                <w:u w:val="single"/>
+              </w:rPr>
+            </w:pPr>
+            <w:r>
+              <w:rPr>
+                <w:strike/>
+                <w:u w:val="single"/>
+              </w:rPr>
               <w:t>II</w:t>
             </w:r>
           </w:p>
@@ -6400,8 +6499,16 @@
               <w:tabs>
                 <w:tab w:val="left" w:pos="1140"/>
               </w:tabs>
-            </w:pPr>
-            <w:r>
+              <w:rPr>
+                <w:strike/>
+                <w:u w:val="single"/>
+              </w:rPr>
+            </w:pPr>
+            <w:r>
+              <w:rPr>
+                <w:strike/>
+                <w:u w:val="single"/>
+              </w:rPr>
               <w:t>Construcción</w:t>
             </w:r>
           </w:p>
@@ -6434,6 +6541,10 @@
               <w:tabs>
                 <w:tab w:val="left" w:pos="1140"/>
               </w:tabs>
+              <w:rPr>
+                <w:strike/>
+                <w:u w:val="single"/>
+              </w:rPr>
             </w:pPr>
           </w:p>
         </w:tc>
@@ -6447,8 +6558,16 @@
                 <w:tab w:val="left" w:pos="1140"/>
               </w:tabs>
               <w:jc w:val="center"/>
-            </w:pPr>
-            <w:r>
+              <w:rPr>
+                <w:strike/>
+                <w:u w:val="single"/>
+              </w:rPr>
+            </w:pPr>
+            <w:r>
+              <w:rPr>
+                <w:strike/>
+                <w:u w:val="single"/>
+              </w:rPr>
               <w:t>III</w:t>
             </w:r>
           </w:p>
@@ -6462,8 +6581,16 @@
               <w:tabs>
                 <w:tab w:val="left" w:pos="1140"/>
               </w:tabs>
-            </w:pPr>
-            <w:r>
+              <w:rPr>
+                <w:strike/>
+                <w:u w:val="single"/>
+              </w:rPr>
+            </w:pPr>
+            <w:r>
+              <w:rPr>
+                <w:strike/>
+                <w:u w:val="single"/>
+              </w:rPr>
               <w:t xml:space="preserve">Aplicación </w:t>
             </w:r>
           </w:p>
@@ -6496,8 +6623,16 @@
               <w:tabs>
                 <w:tab w:val="left" w:pos="1140"/>
               </w:tabs>
-            </w:pPr>
-            <w:r>
+              <w:rPr>
+                <w:strike/>
+                <w:u w:val="single"/>
+              </w:rPr>
+            </w:pPr>
+            <w:r>
+              <w:rPr>
+                <w:strike/>
+                <w:u w:val="single"/>
+              </w:rPr>
               <w:t>Inclusión de la parte al todo</w:t>
             </w:r>
           </w:p>
@@ -6512,8 +6647,16 @@
                 <w:tab w:val="left" w:pos="1140"/>
               </w:tabs>
               <w:jc w:val="center"/>
-            </w:pPr>
-            <w:r>
+              <w:rPr>
+                <w:strike/>
+                <w:u w:val="single"/>
+              </w:rPr>
+            </w:pPr>
+            <w:r>
+              <w:rPr>
+                <w:strike/>
+                <w:u w:val="single"/>
+              </w:rPr>
               <w:t>I</w:t>
             </w:r>
           </w:p>
@@ -6527,8 +6670,16 @@
               <w:tabs>
                 <w:tab w:val="left" w:pos="1140"/>
               </w:tabs>
-            </w:pPr>
-            <w:r>
+              <w:rPr>
+                <w:strike/>
+                <w:u w:val="single"/>
+              </w:rPr>
+            </w:pPr>
+            <w:r>
+              <w:rPr>
+                <w:strike/>
+                <w:u w:val="single"/>
+              </w:rPr>
               <w:t xml:space="preserve">Observación </w:t>
             </w:r>
           </w:p>
@@ -6561,6 +6712,10 @@
               <w:tabs>
                 <w:tab w:val="left" w:pos="1140"/>
               </w:tabs>
+              <w:rPr>
+                <w:strike/>
+                <w:u w:val="single"/>
+              </w:rPr>
             </w:pPr>
           </w:p>
         </w:tc>
@@ -6574,8 +6729,16 @@
                 <w:tab w:val="left" w:pos="1140"/>
               </w:tabs>
               <w:jc w:val="center"/>
-            </w:pPr>
-            <w:r>
+              <w:rPr>
+                <w:strike/>
+                <w:u w:val="single"/>
+              </w:rPr>
+            </w:pPr>
+            <w:r>
+              <w:rPr>
+                <w:strike/>
+                <w:u w:val="single"/>
+              </w:rPr>
               <w:t>II</w:t>
             </w:r>
           </w:p>
@@ -6589,8 +6752,16 @@
               <w:tabs>
                 <w:tab w:val="left" w:pos="1140"/>
               </w:tabs>
-            </w:pPr>
-            <w:r>
+              <w:rPr>
+                <w:strike/>
+                <w:u w:val="single"/>
+              </w:rPr>
+            </w:pPr>
+            <w:r>
+              <w:rPr>
+                <w:strike/>
+                <w:u w:val="single"/>
+              </w:rPr>
               <w:t xml:space="preserve">Agrupación </w:t>
             </w:r>
           </w:p>
@@ -6623,6 +6794,10 @@
               <w:tabs>
                 <w:tab w:val="left" w:pos="1140"/>
               </w:tabs>
+              <w:rPr>
+                <w:strike/>
+                <w:u w:val="single"/>
+              </w:rPr>
             </w:pPr>
           </w:p>
         </w:tc>
@@ -6636,8 +6811,16 @@
                 <w:tab w:val="left" w:pos="1140"/>
               </w:tabs>
               <w:jc w:val="center"/>
-            </w:pPr>
-            <w:r>
+              <w:rPr>
+                <w:strike/>
+                <w:u w:val="single"/>
+              </w:rPr>
+            </w:pPr>
+            <w:r>
+              <w:rPr>
+                <w:strike/>
+                <w:u w:val="single"/>
+              </w:rPr>
               <w:t>III</w:t>
             </w:r>
           </w:p>
@@ -6651,8 +6834,16 @@
               <w:tabs>
                 <w:tab w:val="left" w:pos="1140"/>
               </w:tabs>
-            </w:pPr>
-            <w:r>
+              <w:rPr>
+                <w:strike/>
+                <w:u w:val="single"/>
+              </w:rPr>
+            </w:pPr>
+            <w:r>
+              <w:rPr>
+                <w:strike/>
+                <w:u w:val="single"/>
+              </w:rPr>
               <w:t>Reconocimiento</w:t>
             </w:r>
           </w:p>
@@ -6685,8 +6876,14 @@
               <w:tabs>
                 <w:tab w:val="left" w:pos="1140"/>
               </w:tabs>
-            </w:pPr>
-            <w:r>
+              <w:rPr>
+                <w:strike/>
+              </w:rPr>
+            </w:pPr>
+            <w:r>
+              <w:rPr>
+                <w:strike/>
+              </w:rPr>
               <w:t>Expresión oral</w:t>
             </w:r>
           </w:p>
@@ -6701,8 +6898,14 @@
                 <w:tab w:val="left" w:pos="1140"/>
               </w:tabs>
               <w:jc w:val="center"/>
-            </w:pPr>
-            <w:r>
+              <w:rPr>
+                <w:strike/>
+              </w:rPr>
+            </w:pPr>
+            <w:r>
+              <w:rPr>
+                <w:strike/>
+              </w:rPr>
               <w:t>I</w:t>
             </w:r>
           </w:p>
@@ -6716,8 +6919,14 @@
               <w:tabs>
                 <w:tab w:val="left" w:pos="1140"/>
               </w:tabs>
-            </w:pPr>
-            <w:r>
+              <w:rPr>
+                <w:strike/>
+              </w:rPr>
+            </w:pPr>
+            <w:r>
+              <w:rPr>
+                <w:strike/>
+              </w:rPr>
               <w:t>Identificación</w:t>
             </w:r>
           </w:p>
@@ -6750,6 +6959,9 @@
               <w:tabs>
                 <w:tab w:val="left" w:pos="1140"/>
               </w:tabs>
+              <w:rPr>
+                <w:strike/>
+              </w:rPr>
             </w:pPr>
           </w:p>
         </w:tc>
@@ -6763,8 +6975,14 @@
                 <w:tab w:val="left" w:pos="1140"/>
               </w:tabs>
               <w:jc w:val="center"/>
-            </w:pPr>
-            <w:r>
+              <w:rPr>
+                <w:strike/>
+              </w:rPr>
+            </w:pPr>
+            <w:r>
+              <w:rPr>
+                <w:strike/>
+              </w:rPr>
               <w:t>II</w:t>
             </w:r>
           </w:p>
@@ -6778,8 +6996,14 @@
               <w:tabs>
                 <w:tab w:val="left" w:pos="1140"/>
               </w:tabs>
-            </w:pPr>
-            <w:r>
+              <w:rPr>
+                <w:strike/>
+              </w:rPr>
+            </w:pPr>
+            <w:r>
+              <w:rPr>
+                <w:strike/>
+              </w:rPr>
               <w:t xml:space="preserve">Comprensión </w:t>
             </w:r>
           </w:p>
@@ -6812,6 +7036,9 @@
               <w:tabs>
                 <w:tab w:val="left" w:pos="1140"/>
               </w:tabs>
+              <w:rPr>
+                <w:strike/>
+              </w:rPr>
             </w:pPr>
           </w:p>
         </w:tc>
@@ -6825,8 +7052,14 @@
                 <w:tab w:val="left" w:pos="1140"/>
               </w:tabs>
               <w:jc w:val="center"/>
-            </w:pPr>
-            <w:r>
+              <w:rPr>
+                <w:strike/>
+              </w:rPr>
+            </w:pPr>
+            <w:r>
+              <w:rPr>
+                <w:strike/>
+              </w:rPr>
               <w:t>III</w:t>
             </w:r>
           </w:p>
@@ -6840,8 +7073,14 @@
               <w:tabs>
                 <w:tab w:val="left" w:pos="1140"/>
               </w:tabs>
-            </w:pPr>
-            <w:r>
+              <w:rPr>
+                <w:strike/>
+              </w:rPr>
+            </w:pPr>
+            <w:r>
+              <w:rPr>
+                <w:strike/>
+              </w:rPr>
               <w:t xml:space="preserve">Utilización </w:t>
             </w:r>
           </w:p>
@@ -6874,8 +7113,16 @@
               <w:tabs>
                 <w:tab w:val="left" w:pos="1140"/>
               </w:tabs>
-            </w:pPr>
-            <w:r>
+              <w:rPr>
+                <w:strike/>
+                <w:u w:val="single"/>
+              </w:rPr>
+            </w:pPr>
+            <w:r>
+              <w:rPr>
+                <w:strike/>
+                <w:u w:val="single"/>
+              </w:rPr>
               <w:t>Comprensión oral</w:t>
             </w:r>
           </w:p>
@@ -6890,8 +7137,16 @@
                 <w:tab w:val="left" w:pos="1140"/>
               </w:tabs>
               <w:jc w:val="center"/>
-            </w:pPr>
-            <w:r>
+              <w:rPr>
+                <w:strike/>
+                <w:u w:val="single"/>
+              </w:rPr>
+            </w:pPr>
+            <w:r>
+              <w:rPr>
+                <w:strike/>
+                <w:u w:val="single"/>
+              </w:rPr>
               <w:t>I</w:t>
             </w:r>
           </w:p>
@@ -6905,8 +7160,16 @@
               <w:tabs>
                 <w:tab w:val="left" w:pos="1140"/>
               </w:tabs>
-            </w:pPr>
-            <w:r>
+              <w:rPr>
+                <w:strike/>
+                <w:u w:val="single"/>
+              </w:rPr>
+            </w:pPr>
+            <w:r>
+              <w:rPr>
+                <w:strike/>
+                <w:u w:val="single"/>
+              </w:rPr>
               <w:t>Reconocimiento</w:t>
             </w:r>
           </w:p>
@@ -6939,6 +7202,10 @@
               <w:tabs>
                 <w:tab w:val="left" w:pos="1140"/>
               </w:tabs>
+              <w:rPr>
+                <w:strike/>
+                <w:u w:val="single"/>
+              </w:rPr>
             </w:pPr>
           </w:p>
         </w:tc>
@@ -6952,8 +7219,16 @@
                 <w:tab w:val="left" w:pos="1140"/>
               </w:tabs>
               <w:jc w:val="center"/>
-            </w:pPr>
-            <w:r>
+              <w:rPr>
+                <w:strike/>
+                <w:u w:val="single"/>
+              </w:rPr>
+            </w:pPr>
+            <w:r>
+              <w:rPr>
+                <w:strike/>
+                <w:u w:val="single"/>
+              </w:rPr>
               <w:t>II</w:t>
             </w:r>
           </w:p>
@@ -6967,8 +7242,16 @@
               <w:tabs>
                 <w:tab w:val="left" w:pos="1140"/>
               </w:tabs>
-            </w:pPr>
-            <w:r>
+              <w:rPr>
+                <w:strike/>
+                <w:u w:val="single"/>
+              </w:rPr>
+            </w:pPr>
+            <w:r>
+              <w:rPr>
+                <w:strike/>
+                <w:u w:val="single"/>
+              </w:rPr>
               <w:t xml:space="preserve">Demostración </w:t>
             </w:r>
           </w:p>
@@ -7001,6 +7284,10 @@
               <w:tabs>
                 <w:tab w:val="left" w:pos="1140"/>
               </w:tabs>
+              <w:rPr>
+                <w:strike/>
+                <w:u w:val="single"/>
+              </w:rPr>
             </w:pPr>
           </w:p>
         </w:tc>
@@ -7015,8 +7302,16 @@
                 <w:tab w:val="left" w:pos="1140"/>
               </w:tabs>
               <w:jc w:val="center"/>
-            </w:pPr>
-            <w:r>
+              <w:rPr>
+                <w:strike/>
+                <w:u w:val="single"/>
+              </w:rPr>
+            </w:pPr>
+            <w:r>
+              <w:rPr>
+                <w:strike/>
+                <w:u w:val="single"/>
+              </w:rPr>
               <w:t>III</w:t>
             </w:r>
           </w:p>
@@ -7030,8 +7325,16 @@
               <w:tabs>
                 <w:tab w:val="left" w:pos="1140"/>
               </w:tabs>
-            </w:pPr>
-            <w:r>
+              <w:rPr>
+                <w:strike/>
+                <w:u w:val="single"/>
+              </w:rPr>
+            </w:pPr>
+            <w:r>
+              <w:rPr>
+                <w:strike/>
+                <w:u w:val="single"/>
+              </w:rPr>
               <w:t xml:space="preserve">Construcción </w:t>
             </w:r>
           </w:p>
@@ -7064,6 +7367,10 @@
               <w:tabs>
                 <w:tab w:val="left" w:pos="1140"/>
               </w:tabs>
+              <w:rPr>
+                <w:strike/>
+                <w:u w:val="single"/>
+              </w:rPr>
             </w:pPr>
           </w:p>
         </w:tc>
@@ -7078,6 +7385,10 @@
                 <w:tab w:val="left" w:pos="1140"/>
               </w:tabs>
               <w:jc w:val="center"/>
+              <w:rPr>
+                <w:strike/>
+                <w:u w:val="single"/>
+              </w:rPr>
             </w:pPr>
           </w:p>
         </w:tc>
@@ -7090,8 +7401,16 @@
               <w:tabs>
                 <w:tab w:val="left" w:pos="1140"/>
               </w:tabs>
-            </w:pPr>
-            <w:r>
+              <w:rPr>
+                <w:strike/>
+                <w:u w:val="single"/>
+              </w:rPr>
+            </w:pPr>
+            <w:r>
+              <w:rPr>
+                <w:strike/>
+                <w:u w:val="single"/>
+              </w:rPr>
               <w:t xml:space="preserve">Ejecución </w:t>
             </w:r>
           </w:p>
@@ -7124,8 +7443,16 @@
               <w:tabs>
                 <w:tab w:val="left" w:pos="1140"/>
               </w:tabs>
-            </w:pPr>
-            <w:r>
+              <w:rPr>
+                <w:strike/>
+                <w:u w:val="single"/>
+              </w:rPr>
+            </w:pPr>
+            <w:r>
+              <w:rPr>
+                <w:strike/>
+                <w:u w:val="single"/>
+              </w:rPr>
               <w:t xml:space="preserve">Lectura </w:t>
             </w:r>
           </w:p>
@@ -7140,8 +7467,16 @@
                 <w:tab w:val="left" w:pos="1140"/>
               </w:tabs>
               <w:jc w:val="center"/>
-            </w:pPr>
-            <w:r>
+              <w:rPr>
+                <w:strike/>
+                <w:u w:val="single"/>
+              </w:rPr>
+            </w:pPr>
+            <w:r>
+              <w:rPr>
+                <w:strike/>
+                <w:u w:val="single"/>
+              </w:rPr>
               <w:t>I</w:t>
             </w:r>
           </w:p>
@@ -7155,8 +7490,16 @@
               <w:tabs>
                 <w:tab w:val="left" w:pos="1140"/>
               </w:tabs>
-            </w:pPr>
-            <w:r>
+              <w:rPr>
+                <w:strike/>
+                <w:u w:val="single"/>
+              </w:rPr>
+            </w:pPr>
+            <w:r>
+              <w:rPr>
+                <w:strike/>
+                <w:u w:val="single"/>
+              </w:rPr>
               <w:t xml:space="preserve">Manifestación </w:t>
             </w:r>
           </w:p>
@@ -7189,6 +7532,10 @@
               <w:tabs>
                 <w:tab w:val="left" w:pos="1140"/>
               </w:tabs>
+              <w:rPr>
+                <w:strike/>
+                <w:u w:val="single"/>
+              </w:rPr>
             </w:pPr>
           </w:p>
         </w:tc>
@@ -7202,8 +7549,16 @@
                 <w:tab w:val="left" w:pos="1140"/>
               </w:tabs>
               <w:jc w:val="center"/>
-            </w:pPr>
-            <w:r>
+              <w:rPr>
+                <w:strike/>
+                <w:u w:val="single"/>
+              </w:rPr>
+            </w:pPr>
+            <w:r>
+              <w:rPr>
+                <w:strike/>
+                <w:u w:val="single"/>
+              </w:rPr>
               <w:t>II</w:t>
             </w:r>
           </w:p>
@@ -7217,8 +7572,16 @@
               <w:tabs>
                 <w:tab w:val="left" w:pos="1140"/>
               </w:tabs>
-            </w:pPr>
-            <w:r>
+              <w:rPr>
+                <w:strike/>
+                <w:u w:val="single"/>
+              </w:rPr>
+            </w:pPr>
+            <w:r>
+              <w:rPr>
+                <w:strike/>
+                <w:u w:val="single"/>
+              </w:rPr>
               <w:t xml:space="preserve">Apreciación </w:t>
             </w:r>
           </w:p>
@@ -7251,6 +7614,10 @@
               <w:tabs>
                 <w:tab w:val="left" w:pos="1140"/>
               </w:tabs>
+              <w:rPr>
+                <w:strike/>
+                <w:u w:val="single"/>
+              </w:rPr>
             </w:pPr>
           </w:p>
         </w:tc>
@@ -7264,8 +7631,16 @@
                 <w:tab w:val="left" w:pos="1140"/>
               </w:tabs>
               <w:jc w:val="center"/>
-            </w:pPr>
-            <w:r>
+              <w:rPr>
+                <w:strike/>
+                <w:u w:val="single"/>
+              </w:rPr>
+            </w:pPr>
+            <w:r>
+              <w:rPr>
+                <w:strike/>
+                <w:u w:val="single"/>
+              </w:rPr>
               <w:t>III</w:t>
             </w:r>
           </w:p>
@@ -7279,8 +7654,16 @@
               <w:tabs>
                 <w:tab w:val="left" w:pos="1140"/>
               </w:tabs>
-            </w:pPr>
-            <w:r>
+              <w:rPr>
+                <w:strike/>
+                <w:u w:val="single"/>
+              </w:rPr>
+            </w:pPr>
+            <w:r>
+              <w:rPr>
+                <w:strike/>
+                <w:u w:val="single"/>
+              </w:rPr>
               <w:t xml:space="preserve">Interpretación </w:t>
             </w:r>
           </w:p>
@@ -7313,8 +7696,16 @@
               <w:tabs>
                 <w:tab w:val="left" w:pos="1140"/>
               </w:tabs>
-            </w:pPr>
-            <w:r>
+              <w:rPr>
+                <w:strike/>
+                <w:u w:val="single"/>
+              </w:rPr>
+            </w:pPr>
+            <w:r>
+              <w:rPr>
+                <w:strike/>
+                <w:u w:val="single"/>
+              </w:rPr>
               <w:t xml:space="preserve">Escritura </w:t>
             </w:r>
           </w:p>
@@ -7329,8 +7720,16 @@
                 <w:tab w:val="left" w:pos="1140"/>
               </w:tabs>
               <w:jc w:val="center"/>
-            </w:pPr>
-            <w:r>
+              <w:rPr>
+                <w:strike/>
+                <w:u w:val="single"/>
+              </w:rPr>
+            </w:pPr>
+            <w:r>
+              <w:rPr>
+                <w:strike/>
+                <w:u w:val="single"/>
+              </w:rPr>
               <w:t>I</w:t>
             </w:r>
           </w:p>
@@ -7344,8 +7743,16 @@
               <w:tabs>
                 <w:tab w:val="left" w:pos="1140"/>
               </w:tabs>
-            </w:pPr>
-            <w:r>
+              <w:rPr>
+                <w:strike/>
+                <w:u w:val="single"/>
+              </w:rPr>
+            </w:pPr>
+            <w:r>
+              <w:rPr>
+                <w:strike/>
+                <w:u w:val="single"/>
+              </w:rPr>
               <w:t xml:space="preserve">Concientización </w:t>
             </w:r>
           </w:p>
@@ -7378,6 +7785,10 @@
               <w:tabs>
                 <w:tab w:val="left" w:pos="1140"/>
               </w:tabs>
+              <w:rPr>
+                <w:strike/>
+                <w:u w:val="single"/>
+              </w:rPr>
             </w:pPr>
           </w:p>
         </w:tc>
@@ -7391,8 +7802,16 @@
                 <w:tab w:val="left" w:pos="1140"/>
               </w:tabs>
               <w:jc w:val="center"/>
-            </w:pPr>
-            <w:r>
+              <w:rPr>
+                <w:strike/>
+                <w:u w:val="single"/>
+              </w:rPr>
+            </w:pPr>
+            <w:r>
+              <w:rPr>
+                <w:strike/>
+                <w:u w:val="single"/>
+              </w:rPr>
               <w:t>II</w:t>
             </w:r>
           </w:p>
@@ -7406,8 +7825,16 @@
               <w:tabs>
                 <w:tab w:val="left" w:pos="1140"/>
               </w:tabs>
-            </w:pPr>
-            <w:r>
+              <w:rPr>
+                <w:strike/>
+                <w:u w:val="single"/>
+              </w:rPr>
+            </w:pPr>
+            <w:r>
+              <w:rPr>
+                <w:strike/>
+                <w:u w:val="single"/>
+              </w:rPr>
               <w:t xml:space="preserve">Representación </w:t>
             </w:r>
           </w:p>
@@ -7440,6 +7867,10 @@
               <w:tabs>
                 <w:tab w:val="left" w:pos="1140"/>
               </w:tabs>
+              <w:rPr>
+                <w:strike/>
+                <w:u w:val="single"/>
+              </w:rPr>
             </w:pPr>
           </w:p>
         </w:tc>
@@ -7453,8 +7884,16 @@
                 <w:tab w:val="left" w:pos="1140"/>
               </w:tabs>
               <w:jc w:val="center"/>
-            </w:pPr>
-            <w:r>
+              <w:rPr>
+                <w:strike/>
+                <w:u w:val="single"/>
+              </w:rPr>
+            </w:pPr>
+            <w:r>
+              <w:rPr>
+                <w:strike/>
+                <w:u w:val="single"/>
+              </w:rPr>
               <w:t>III</w:t>
             </w:r>
           </w:p>
@@ -7468,8 +7907,16 @@
               <w:tabs>
                 <w:tab w:val="left" w:pos="1140"/>
               </w:tabs>
-            </w:pPr>
-            <w:r>
+              <w:rPr>
+                <w:strike/>
+                <w:u w:val="single"/>
+              </w:rPr>
+            </w:pPr>
+            <w:r>
+              <w:rPr>
+                <w:strike/>
+                <w:u w:val="single"/>
+              </w:rPr>
               <w:t>Producción</w:t>
             </w:r>
           </w:p>
@@ -7519,8 +7966,16 @@
                 <w:tab w:val="left" w:pos="1140"/>
               </w:tabs>
               <w:jc w:val="center"/>
-            </w:pPr>
-            <w:r>
+              <w:rPr>
+                <w:strike/>
+                <w:u w:val="single"/>
+              </w:rPr>
+            </w:pPr>
+            <w:r>
+              <w:rPr>
+                <w:strike/>
+                <w:u w:val="single"/>
+              </w:rPr>
               <w:t>I</w:t>
             </w:r>
           </w:p>
@@ -7534,8 +7989,16 @@
               <w:tabs>
                 <w:tab w:val="left" w:pos="1140"/>
               </w:tabs>
-            </w:pPr>
-            <w:r>
+              <w:rPr>
+                <w:strike/>
+                <w:u w:val="single"/>
+              </w:rPr>
+            </w:pPr>
+            <w:r>
+              <w:rPr>
+                <w:strike/>
+                <w:u w:val="single"/>
+              </w:rPr>
               <w:t xml:space="preserve">Utilización </w:t>
             </w:r>
           </w:p>
@@ -7582,6 +8045,10 @@
                 <w:tab w:val="left" w:pos="1140"/>
               </w:tabs>
               <w:jc w:val="center"/>
+              <w:rPr>
+                <w:strike/>
+                <w:u w:val="single"/>
+              </w:rPr>
             </w:pPr>
           </w:p>
         </w:tc>
@@ -7594,8 +8061,16 @@
               <w:tabs>
                 <w:tab w:val="left" w:pos="1140"/>
               </w:tabs>
-            </w:pPr>
-            <w:r>
+              <w:rPr>
+                <w:strike/>
+                <w:u w:val="single"/>
+              </w:rPr>
+            </w:pPr>
+            <w:r>
+              <w:rPr>
+                <w:strike/>
+                <w:u w:val="single"/>
+              </w:rPr>
               <w:t xml:space="preserve">Concientización </w:t>
             </w:r>
           </w:p>
@@ -7642,10 +8117,20 @@
                 <w:tab w:val="left" w:pos="1140"/>
               </w:tabs>
               <w:jc w:val="center"/>
-            </w:pPr>
-            <w:r>
+              <w:rPr>
+                <w:strike/>
+                <w:u w:val="single"/>
+              </w:rPr>
+            </w:pPr>
+            <w:r>
+              <w:rPr>
+                <w:strike/>
+                <w:u w:val="single"/>
+              </w:rPr>
               <w:t>II</w:t>
             </w:r>
+            <w:bookmarkStart w:id="0" w:name="_GoBack"/>
+            <w:bookmarkEnd w:id="0"/>
           </w:p>
         </w:tc>
         <w:tc>
@@ -7657,8 +8142,16 @@
               <w:tabs>
                 <w:tab w:val="left" w:pos="1140"/>
               </w:tabs>
-            </w:pPr>
-            <w:r>
+              <w:rPr>
+                <w:strike/>
+                <w:u w:val="single"/>
+              </w:rPr>
+            </w:pPr>
+            <w:r>
+              <w:rPr>
+                <w:strike/>
+                <w:u w:val="single"/>
+              </w:rPr>
               <w:t>Reconoce sílabas</w:t>
             </w:r>
           </w:p>
@@ -7705,6 +8198,10 @@
                 <w:tab w:val="left" w:pos="1140"/>
               </w:tabs>
               <w:jc w:val="center"/>
+              <w:rPr>
+                <w:strike/>
+                <w:u w:val="single"/>
+              </w:rPr>
             </w:pPr>
           </w:p>
         </w:tc>
@@ -7713,7 +8210,17 @@
             <w:tcW w:w="3021" w:type="dxa"/>
           </w:tcPr>
           <w:p>
-            <w:r>
+            <w:pPr>
+              <w:rPr>
+                <w:strike/>
+                <w:u w:val="single"/>
+              </w:rPr>
+            </w:pPr>
+            <w:r>
+              <w:rPr>
+                <w:strike/>
+                <w:u w:val="single"/>
+              </w:rPr>
               <w:t>Reconoce sonidos</w:t>
             </w:r>
           </w:p>
@@ -7760,6 +8267,10 @@
                 <w:tab w:val="left" w:pos="1140"/>
               </w:tabs>
               <w:jc w:val="center"/>
+              <w:rPr>
+                <w:strike/>
+                <w:u w:val="single"/>
+              </w:rPr>
             </w:pPr>
           </w:p>
         </w:tc>
@@ -7768,7 +8279,17 @@
             <w:tcW w:w="3021" w:type="dxa"/>
           </w:tcPr>
           <w:p>
-            <w:r>
+            <w:pPr>
+              <w:rPr>
+                <w:strike/>
+                <w:u w:val="single"/>
+              </w:rPr>
+            </w:pPr>
+            <w:r>
+              <w:rPr>
+                <w:strike/>
+                <w:u w:val="single"/>
+              </w:rPr>
               <w:t>Reconoce rimas</w:t>
             </w:r>
           </w:p>
@@ -7814,8 +8335,16 @@
                 <w:tab w:val="left" w:pos="1140"/>
               </w:tabs>
               <w:jc w:val="center"/>
-            </w:pPr>
-            <w:r>
+              <w:rPr>
+                <w:strike/>
+                <w:u w:val="single"/>
+              </w:rPr>
+            </w:pPr>
+            <w:r>
+              <w:rPr>
+                <w:strike/>
+                <w:u w:val="single"/>
+              </w:rPr>
               <w:t>III</w:t>
             </w:r>
           </w:p>
@@ -7829,8 +8358,16 @@
               <w:tabs>
                 <w:tab w:val="left" w:pos="1140"/>
               </w:tabs>
-            </w:pPr>
-            <w:r>
+              <w:rPr>
+                <w:strike/>
+                <w:u w:val="single"/>
+              </w:rPr>
+            </w:pPr>
+            <w:r>
+              <w:rPr>
+                <w:strike/>
+                <w:u w:val="single"/>
+              </w:rPr>
               <w:t xml:space="preserve">Experimentación </w:t>
             </w:r>
           </w:p>
@@ -8285,7 +8822,7 @@
 </file>
 
 <file path=word/endnotes.xml><?xml version="1.0" encoding="utf-8"?>
-<w:endnotes xmlns:wpc="http://schemas.microsoft.com/office/word/2010/wordprocessingCanvas" xmlns:mc="http://schemas.openxmlformats.org/markup-compatibility/2006" xmlns:o="urn:schemas-microsoft-com:office:office" xmlns:r="http://schemas.openxmlformats.org/officeDocument/2006/relationships" xmlns:m="http://schemas.openxmlformats.org/officeDocument/2006/math" xmlns:v="urn:schemas-microsoft-com:vml" xmlns:wp14="http://schemas.microsoft.com/office/word/2010/wordprocessingDrawing" xmlns:wp="http://schemas.openxmlformats.org/drawingml/2006/wordprocessingDrawing" xmlns:w10="urn:schemas-microsoft-com:office:word" xmlns:w="http://schemas.openxmlformats.org/wordprocessingml/2006/main" xmlns:w14="http://schemas.microsoft.com/office/word/2010/wordml" xmlns:w15="http://schemas.microsoft.com/office/word/2012/wordml" xmlns:wpg="http://schemas.microsoft.com/office/word/2010/wordprocessingGroup" xmlns:wpi="http://schemas.microsoft.com/office/word/2010/wordprocessingInk" xmlns:wne="http://schemas.microsoft.com/office/word/2006/wordml" xmlns:wps="http://schemas.microsoft.com/office/word/2010/wordprocessingShape" mc:Ignorable="w14 w15 wp14">
+<w:endnotes xmlns:wpc="http://schemas.microsoft.com/office/word/2010/wordprocessingCanvas" xmlns:cx="http://schemas.microsoft.com/office/drawing/2014/chartex" xmlns:mc="http://schemas.openxmlformats.org/markup-compatibility/2006" xmlns:o="urn:schemas-microsoft-com:office:office" xmlns:r="http://schemas.openxmlformats.org/officeDocument/2006/relationships" xmlns:m="http://schemas.openxmlformats.org/officeDocument/2006/math" xmlns:v="urn:schemas-microsoft-com:vml" xmlns:wp14="http://schemas.microsoft.com/office/word/2010/wordprocessingDrawing" xmlns:wp="http://schemas.openxmlformats.org/drawingml/2006/wordprocessingDrawing" xmlns:w10="urn:schemas-microsoft-com:office:word" xmlns:w="http://schemas.openxmlformats.org/wordprocessingml/2006/main" xmlns:w14="http://schemas.microsoft.com/office/word/2010/wordml" xmlns:w15="http://schemas.microsoft.com/office/word/2012/wordml" xmlns:w16se="http://schemas.microsoft.com/office/word/2015/wordml/symex" xmlns:wpg="http://schemas.microsoft.com/office/word/2010/wordprocessingGroup" xmlns:wpi="http://schemas.microsoft.com/office/word/2010/wordprocessingInk" xmlns:wne="http://schemas.microsoft.com/office/word/2006/wordml" xmlns:wps="http://schemas.microsoft.com/office/word/2010/wordprocessingShape" mc:Ignorable="w14 w15 w16se wp14">
   <w:endnote w:type="separator" w:id="-1">
     <w:p>
       <w:pPr>
@@ -8310,7 +8847,7 @@
 </file>
 
 <file path=word/footnotes.xml><?xml version="1.0" encoding="utf-8"?>
-<w:footnotes xmlns:wpc="http://schemas.microsoft.com/office/word/2010/wordprocessingCanvas" xmlns:mc="http://schemas.openxmlformats.org/markup-compatibility/2006" xmlns:o="urn:schemas-microsoft-com:office:office" xmlns:r="http://schemas.openxmlformats.org/officeDocument/2006/relationships" xmlns:m="http://schemas.openxmlformats.org/officeDocument/2006/math" xmlns:v="urn:schemas-microsoft-com:vml" xmlns:wp14="http://schemas.microsoft.com/office/word/2010/wordprocessingDrawing" xmlns:wp="http://schemas.openxmlformats.org/drawingml/2006/wordprocessingDrawing" xmlns:w10="urn:schemas-microsoft-com:office:word" xmlns:w="http://schemas.openxmlformats.org/wordprocessingml/2006/main" xmlns:w14="http://schemas.microsoft.com/office/word/2010/wordml" xmlns:w15="http://schemas.microsoft.com/office/word/2012/wordml" xmlns:wpg="http://schemas.microsoft.com/office/word/2010/wordprocessingGroup" xmlns:wpi="http://schemas.microsoft.com/office/word/2010/wordprocessingInk" xmlns:wne="http://schemas.microsoft.com/office/word/2006/wordml" xmlns:wps="http://schemas.microsoft.com/office/word/2010/wordprocessingShape" mc:Ignorable="w14 w15 wp14">
+<w:footnotes xmlns:wpc="http://schemas.microsoft.com/office/word/2010/wordprocessingCanvas" xmlns:cx="http://schemas.microsoft.com/office/drawing/2014/chartex" xmlns:mc="http://schemas.openxmlformats.org/markup-compatibility/2006" xmlns:o="urn:schemas-microsoft-com:office:office" xmlns:r="http://schemas.openxmlformats.org/officeDocument/2006/relationships" xmlns:m="http://schemas.openxmlformats.org/officeDocument/2006/math" xmlns:v="urn:schemas-microsoft-com:vml" xmlns:wp14="http://schemas.microsoft.com/office/word/2010/wordprocessingDrawing" xmlns:wp="http://schemas.openxmlformats.org/drawingml/2006/wordprocessingDrawing" xmlns:w10="urn:schemas-microsoft-com:office:word" xmlns:w="http://schemas.openxmlformats.org/wordprocessingml/2006/main" xmlns:w14="http://schemas.microsoft.com/office/word/2010/wordml" xmlns:w15="http://schemas.microsoft.com/office/word/2012/wordml" xmlns:w16se="http://schemas.microsoft.com/office/word/2015/wordml/symex" xmlns:wpg="http://schemas.microsoft.com/office/word/2010/wordprocessingGroup" xmlns:wpi="http://schemas.microsoft.com/office/word/2010/wordprocessingInk" xmlns:wne="http://schemas.microsoft.com/office/word/2006/wordml" xmlns:wps="http://schemas.microsoft.com/office/word/2010/wordprocessingShape" mc:Ignorable="w14 w15 w16se wp14">
   <w:footnote w:type="separator" w:id="-1">
     <w:p>
       <w:pPr>
@@ -8335,7 +8872,7 @@
 </file>
 
 <file path=word/numbering.xml><?xml version="1.0" encoding="utf-8"?>
-<w:numbering xmlns:wpc="http://schemas.microsoft.com/office/word/2010/wordprocessingCanvas" xmlns:mc="http://schemas.openxmlformats.org/markup-compatibility/2006" xmlns:o="urn:schemas-microsoft-com:office:office" xmlns:r="http://schemas.openxmlformats.org/officeDocument/2006/relationships" xmlns:m="http://schemas.openxmlformats.org/officeDocument/2006/math" xmlns:v="urn:schemas-microsoft-com:vml" xmlns:wp14="http://schemas.microsoft.com/office/word/2010/wordprocessingDrawing" xmlns:wp="http://schemas.openxmlformats.org/drawingml/2006/wordprocessingDrawing" xmlns:w10="urn:schemas-microsoft-com:office:word" xmlns:w="http://schemas.openxmlformats.org/wordprocessingml/2006/main" xmlns:w14="http://schemas.microsoft.com/office/word/2010/wordml" xmlns:w15="http://schemas.microsoft.com/office/word/2012/wordml" xmlns:wpg="http://schemas.microsoft.com/office/word/2010/wordprocessingGroup" xmlns:wpi="http://schemas.microsoft.com/office/word/2010/wordprocessingInk" xmlns:wne="http://schemas.microsoft.com/office/word/2006/wordml" xmlns:wps="http://schemas.microsoft.com/office/word/2010/wordprocessingShape" mc:Ignorable="w14 w15 wp14">
+<w:numbering xmlns:wpc="http://schemas.microsoft.com/office/word/2010/wordprocessingCanvas" xmlns:cx="http://schemas.microsoft.com/office/drawing/2014/chartex" xmlns:mc="http://schemas.openxmlformats.org/markup-compatibility/2006" xmlns:o="urn:schemas-microsoft-com:office:office" xmlns:r="http://schemas.openxmlformats.org/officeDocument/2006/relationships" xmlns:m="http://schemas.openxmlformats.org/officeDocument/2006/math" xmlns:v="urn:schemas-microsoft-com:vml" xmlns:wp14="http://schemas.microsoft.com/office/word/2010/wordprocessingDrawing" xmlns:wp="http://schemas.openxmlformats.org/drawingml/2006/wordprocessingDrawing" xmlns:w10="urn:schemas-microsoft-com:office:word" xmlns:w="http://schemas.openxmlformats.org/wordprocessingml/2006/main" xmlns:w14="http://schemas.microsoft.com/office/word/2010/wordml" xmlns:w15="http://schemas.microsoft.com/office/word/2012/wordml" xmlns:w16se="http://schemas.microsoft.com/office/word/2015/wordml/symex" xmlns:wpg="http://schemas.microsoft.com/office/word/2010/wordprocessingGroup" xmlns:wpi="http://schemas.microsoft.com/office/word/2010/wordprocessingInk" xmlns:wne="http://schemas.microsoft.com/office/word/2006/wordml" xmlns:wps="http://schemas.microsoft.com/office/word/2010/wordprocessingShape" mc:Ignorable="w14 w15 w16se wp14">
   <w:abstractNum w:abstractNumId="0" w15:restartNumberingAfterBreak="0">
     <w:nsid w:val="5D1A0557"/>
     <w:multiLevelType w:val="multilevel"/>
@@ -8492,7 +9029,7 @@
 </file>
 
 <file path=word/styles.xml><?xml version="1.0" encoding="utf-8"?>
-<w:styles xmlns:mc="http://schemas.openxmlformats.org/markup-compatibility/2006" xmlns:r="http://schemas.openxmlformats.org/officeDocument/2006/relationships" xmlns:w="http://schemas.openxmlformats.org/wordprocessingml/2006/main" xmlns:w14="http://schemas.microsoft.com/office/word/2010/wordml" xmlns:w15="http://schemas.microsoft.com/office/word/2012/wordml" mc:Ignorable="w14 w15">
+<w:styles xmlns:mc="http://schemas.openxmlformats.org/markup-compatibility/2006" xmlns:r="http://schemas.openxmlformats.org/officeDocument/2006/relationships" xmlns:w="http://schemas.openxmlformats.org/wordprocessingml/2006/main" xmlns:w14="http://schemas.microsoft.com/office/word/2010/wordml" xmlns:w15="http://schemas.microsoft.com/office/word/2012/wordml" xmlns:w16se="http://schemas.microsoft.com/office/word/2015/wordml/symex" mc:Ignorable="w14 w15 w16se">
   <w:docDefaults>
     <w:rPrDefault>
       <w:rPr>

</xml_diff>